<commit_message>
Latest case study 9
</commit_message>
<xml_diff>
--- a/Module8NeurodegenerationI/case_study/Case Study_FernandoBorges_Model_review.docx
+++ b/Module8NeurodegenerationI/case_study/Case Study_FernandoBorges_Model_review.docx
@@ -1580,9 +1580,6 @@
       <w:r>
         <w:rPr>
           <w:rStyle w:val="FootnoteReference"/>
-          <w:rFonts w:ascii="Helvetica" w:hAnsi="Helvetica"/>
-          <w:sz w:val="18"/>
-          <w:szCs w:val="18"/>
         </w:rPr>
         <w:footnoteReference w:id="1"/>
       </w:r>
@@ -2010,39 +2007,51 @@
     <w:p>
       <w:pPr>
         <w:pStyle w:val="NormalWeb"/>
-        <w:rPr>
-          <w:rFonts w:ascii="Helvetica" w:hAnsi="Helvetica"/>
-          <w:sz w:val="18"/>
-          <w:szCs w:val="18"/>
-        </w:rPr>
-      </w:pPr>
+        <w:numPr>
+          <w:ilvl w:val="0"/>
+          <w:numId w:val="24"/>
+        </w:numPr>
+        <w:rPr>
+          <w:rFonts w:ascii="Helvetica" w:hAnsi="Helvetica"/>
+          <w:sz w:val="18"/>
+          <w:szCs w:val="18"/>
+        </w:rPr>
+      </w:pPr>
+      <w:r>
+        <w:rPr>
+          <w:rFonts w:ascii="Helvetica" w:hAnsi="Helvetica"/>
+          <w:sz w:val="18"/>
+          <w:szCs w:val="18"/>
+        </w:rPr>
+        <w:t>Although we want to compare mice with similar genome, we may integrate a third group of wild-type mice which could act as our reference for the different quantification and statistical analysis we are planning to perform.</w:t>
+      </w:r>
     </w:p>
     <w:p>
       <w:pPr>
-        <w:rPr>
-          <w:rFonts w:ascii="Helvetica" w:hAnsi="Helvetica"/>
-          <w:sz w:val="18"/>
-          <w:szCs w:val="18"/>
-        </w:rPr>
-      </w:pPr>
-      <w:r>
-        <w:rPr>
-          <w:rFonts w:ascii="Helvetica" w:hAnsi="Helvetica"/>
-          <w:sz w:val="18"/>
-          <w:szCs w:val="18"/>
-        </w:rPr>
-        <w:br w:type="page"/>
-      </w:r>
+        <w:pStyle w:val="NormalWeb"/>
+        <w:rPr>
+          <w:rFonts w:ascii="Helvetica" w:hAnsi="Helvetica"/>
+          <w:sz w:val="18"/>
+          <w:szCs w:val="18"/>
+        </w:rPr>
+      </w:pPr>
     </w:p>
     <w:p>
       <w:pPr>
-        <w:pStyle w:val="NormalWeb"/>
-        <w:rPr>
-          <w:rFonts w:ascii="Helvetica" w:hAnsi="Helvetica"/>
-          <w:sz w:val="18"/>
-          <w:szCs w:val="18"/>
-        </w:rPr>
-      </w:pPr>
+        <w:rPr>
+          <w:rFonts w:ascii="Helvetica" w:hAnsi="Helvetica"/>
+          <w:sz w:val="18"/>
+          <w:szCs w:val="18"/>
+        </w:rPr>
+      </w:pPr>
+      <w:r>
+        <w:rPr>
+          <w:rFonts w:ascii="Helvetica" w:hAnsi="Helvetica"/>
+          <w:sz w:val="18"/>
+          <w:szCs w:val="18"/>
+        </w:rPr>
+        <w:br w:type="page"/>
+      </w:r>
     </w:p>
     <w:p>
       <w:pPr>
@@ -2063,33 +2072,43 @@
           <w:szCs w:val="18"/>
         </w:rPr>
       </w:pPr>
-      <w:r>
-        <w:rPr>
-          <w:rFonts w:ascii="Helvetica" w:hAnsi="Helvetica"/>
-          <w:sz w:val="18"/>
-          <w:szCs w:val="18"/>
-        </w:rPr>
-        <w:t>Reference</w:t>
-      </w:r>
-      <w:r>
-        <w:rPr>
-          <w:rFonts w:ascii="Helvetica" w:hAnsi="Helvetica"/>
-          <w:sz w:val="18"/>
-          <w:szCs w:val="18"/>
-        </w:rPr>
-        <w:t>s</w:t>
-      </w:r>
-      <w:r>
-        <w:rPr>
-          <w:rFonts w:ascii="Helvetica" w:hAnsi="Helvetica"/>
-          <w:sz w:val="18"/>
-          <w:szCs w:val="18"/>
-        </w:rPr>
-        <w:t>:</w:t>
-      </w:r>
     </w:p>
     <w:p>
       <w:pPr>
+        <w:pStyle w:val="NormalWeb"/>
+        <w:rPr>
+          <w:rFonts w:ascii="Helvetica" w:hAnsi="Helvetica"/>
+          <w:sz w:val="18"/>
+          <w:szCs w:val="18"/>
+        </w:rPr>
+      </w:pPr>
+      <w:r>
+        <w:rPr>
+          <w:rFonts w:ascii="Helvetica" w:hAnsi="Helvetica"/>
+          <w:sz w:val="18"/>
+          <w:szCs w:val="18"/>
+        </w:rPr>
+        <w:t>Reference</w:t>
+      </w:r>
+      <w:r>
+        <w:rPr>
+          <w:rFonts w:ascii="Helvetica" w:hAnsi="Helvetica"/>
+          <w:sz w:val="18"/>
+          <w:szCs w:val="18"/>
+        </w:rPr>
+        <w:t>s</w:t>
+      </w:r>
+      <w:r>
+        <w:rPr>
+          <w:rFonts w:ascii="Helvetica" w:hAnsi="Helvetica"/>
+          <w:sz w:val="18"/>
+          <w:szCs w:val="18"/>
+        </w:rPr>
+        <w:t>:</w:t>
+      </w:r>
+    </w:p>
+    <w:p>
+      <w:pPr>
         <w:pStyle w:val="Bibliography"/>
         <w:rPr>
           <w:rFonts w:ascii="Helvetica" w:hAnsi="Helvetica"/>
@@ -2133,39 +2152,7 @@
           <w:sz w:val="18"/>
         </w:rPr>
         <w:tab/>
-        <w:t xml:space="preserve">C. K. Callaghan, V. </w:t>
-      </w:r>
-      <w:proofErr w:type="spellStart"/>
-      <w:r>
-        <w:rPr>
-          <w:rFonts w:ascii="Helvetica" w:hAnsi="Helvetica"/>
-          <w:sz w:val="18"/>
-        </w:rPr>
-        <w:t>Hok</w:t>
-      </w:r>
-      <w:proofErr w:type="spellEnd"/>
-      <w:r>
-        <w:rPr>
-          <w:rFonts w:ascii="Helvetica" w:hAnsi="Helvetica"/>
-          <w:sz w:val="18"/>
-        </w:rPr>
-        <w:t xml:space="preserve">, A. Della-Chiesa, D. J. </w:t>
-      </w:r>
-      <w:proofErr w:type="spellStart"/>
-      <w:r>
-        <w:rPr>
-          <w:rFonts w:ascii="Helvetica" w:hAnsi="Helvetica"/>
-          <w:sz w:val="18"/>
-        </w:rPr>
-        <w:t>Virley</w:t>
-      </w:r>
-      <w:proofErr w:type="spellEnd"/>
-      <w:r>
-        <w:rPr>
-          <w:rFonts w:ascii="Helvetica" w:hAnsi="Helvetica"/>
-          <w:sz w:val="18"/>
-        </w:rPr>
-        <w:t xml:space="preserve">, N. Upton, and S. M. O’Mara, “Age-related declines in delayed non-match-to-sample performance (DNMS) are reversed by the novel 5HT6 receptor antagonist SB742457,” </w:t>
+        <w:t xml:space="preserve">C. K. Callaghan, V. Hok, A. Della-Chiesa, D. J. Virley, N. Upton, and S. M. O’Mara, “Age-related declines in delayed non-match-to-sample performance (DNMS) are reversed by the novel 5HT6 receptor antagonist SB742457,” </w:t>
       </w:r>
       <w:r>
         <w:rPr>
@@ -2181,23 +2168,7 @@
           <w:rFonts w:ascii="Helvetica" w:hAnsi="Helvetica"/>
           <w:sz w:val="18"/>
         </w:rPr>
-        <w:t xml:space="preserve">, vol. 63, no. 5, pp. 890–897, Oct. 2012, </w:t>
-      </w:r>
-      <w:proofErr w:type="spellStart"/>
-      <w:r>
-        <w:rPr>
-          <w:rFonts w:ascii="Helvetica" w:hAnsi="Helvetica"/>
-          <w:sz w:val="18"/>
-        </w:rPr>
-        <w:t>doi</w:t>
-      </w:r>
-      <w:proofErr w:type="spellEnd"/>
-      <w:r>
-        <w:rPr>
-          <w:rFonts w:ascii="Helvetica" w:hAnsi="Helvetica"/>
-          <w:sz w:val="18"/>
-        </w:rPr>
-        <w:t>: 10.1016/j.neuropharm.2012.06.034.</w:t>
+        <w:t>, vol. 63, no. 5, pp. 890–897, Oct. 2012, doi: 10.1016/j.neuropharm.2012.06.034.</w:t>
       </w:r>
     </w:p>
     <w:p>
@@ -2237,23 +2208,7 @@
           <w:rFonts w:ascii="Helvetica" w:hAnsi="Helvetica"/>
           <w:sz w:val="18"/>
         </w:rPr>
-        <w:t xml:space="preserve">, vol. 76, no. 6, pp. 1057–1070, Dec. 2012, </w:t>
-      </w:r>
-      <w:proofErr w:type="spellStart"/>
-      <w:r>
-        <w:rPr>
-          <w:rFonts w:ascii="Helvetica" w:hAnsi="Helvetica"/>
-          <w:sz w:val="18"/>
-        </w:rPr>
-        <w:t>doi</w:t>
-      </w:r>
-      <w:proofErr w:type="spellEnd"/>
-      <w:r>
-        <w:rPr>
-          <w:rFonts w:ascii="Helvetica" w:hAnsi="Helvetica"/>
-          <w:sz w:val="18"/>
-        </w:rPr>
-        <w:t>: 10.1016/j.neuron.2012.12.002.</w:t>
+        <w:t>, vol. 76, no. 6, pp. 1057–1070, Dec. 2012, doi: 10.1016/j.neuron.2012.12.002.</w:t>
       </w:r>
     </w:p>
     <w:p>
@@ -2277,23 +2232,7 @@
           <w:sz w:val="18"/>
         </w:rPr>
         <w:tab/>
-        <w:t xml:space="preserve">J. D. Smith, M. J. </w:t>
-      </w:r>
-      <w:proofErr w:type="spellStart"/>
-      <w:r>
-        <w:rPr>
-          <w:rFonts w:ascii="Helvetica" w:hAnsi="Helvetica"/>
-          <w:sz w:val="18"/>
-        </w:rPr>
-        <w:t>Beran</w:t>
-      </w:r>
-      <w:proofErr w:type="spellEnd"/>
-      <w:r>
-        <w:rPr>
-          <w:rFonts w:ascii="Helvetica" w:hAnsi="Helvetica"/>
-          <w:sz w:val="18"/>
-        </w:rPr>
-        <w:t xml:space="preserve">, M. J. Crossley, J. Boomer, and F. G. Ashby, “Implicit and explicit category learning by macaques (Macaca mulatta) and humans (Homo sapiens).,” </w:t>
+        <w:t xml:space="preserve">J. D. Smith, M. J. Beran, M. J. Crossley, J. Boomer, and F. G. Ashby, “Implicit and explicit category learning by macaques (Macaca mulatta) and humans (Homo sapiens).,” </w:t>
       </w:r>
       <w:r>
         <w:rPr>
@@ -2302,9 +2241,39 @@
           <w:iCs/>
           <w:sz w:val="18"/>
         </w:rPr>
-        <w:t xml:space="preserve">J. Exp. Psychol. Anim. </w:t>
-      </w:r>
-      <w:proofErr w:type="spellStart"/>
+        <w:t>J. Exp. Psychol. Anim. Behav. Process.</w:t>
+      </w:r>
+      <w:r>
+        <w:rPr>
+          <w:rFonts w:ascii="Helvetica" w:hAnsi="Helvetica"/>
+          <w:sz w:val="18"/>
+        </w:rPr>
+        <w:t>, vol. 36, no. 1, pp. 54–65, 2010, doi: 10.1037/a0015892.</w:t>
+      </w:r>
+    </w:p>
+    <w:p>
+      <w:pPr>
+        <w:pStyle w:val="Bibliography"/>
+        <w:rPr>
+          <w:rFonts w:ascii="Helvetica" w:hAnsi="Helvetica"/>
+          <w:sz w:val="18"/>
+        </w:rPr>
+      </w:pPr>
+      <w:r>
+        <w:rPr>
+          <w:rFonts w:ascii="Helvetica" w:hAnsi="Helvetica"/>
+          <w:sz w:val="18"/>
+        </w:rPr>
+        <w:t>[4]</w:t>
+      </w:r>
+      <w:r>
+        <w:rPr>
+          <w:rFonts w:ascii="Helvetica" w:hAnsi="Helvetica"/>
+          <w:sz w:val="18"/>
+        </w:rPr>
+        <w:tab/>
+        <w:t xml:space="preserve">K. Touzani, S. V. Puthanveettil, and E. R. Kandel, “Consolidation of learning strategies during spatial working memory task requires protein synthesis in the prefrontal cortex,” </w:t>
+      </w:r>
       <w:r>
         <w:rPr>
           <w:rFonts w:ascii="Helvetica" w:hAnsi="Helvetica"/>
@@ -2312,9 +2281,39 @@
           <w:iCs/>
           <w:sz w:val="18"/>
         </w:rPr>
-        <w:t>Behav</w:t>
-      </w:r>
-      <w:proofErr w:type="spellEnd"/>
+        <w:t>Proc. Natl. Acad. Sci.</w:t>
+      </w:r>
+      <w:r>
+        <w:rPr>
+          <w:rFonts w:ascii="Helvetica" w:hAnsi="Helvetica"/>
+          <w:sz w:val="18"/>
+        </w:rPr>
+        <w:t>, vol. 104, no. 13, pp. 5632–5637, Mar. 2007, doi: 10.1073/pnas.0611554104.</w:t>
+      </w:r>
+    </w:p>
+    <w:p>
+      <w:pPr>
+        <w:pStyle w:val="Bibliography"/>
+        <w:rPr>
+          <w:rFonts w:ascii="Helvetica" w:hAnsi="Helvetica"/>
+          <w:sz w:val="18"/>
+        </w:rPr>
+      </w:pPr>
+      <w:r>
+        <w:rPr>
+          <w:rFonts w:ascii="Helvetica" w:hAnsi="Helvetica"/>
+          <w:sz w:val="18"/>
+        </w:rPr>
+        <w:t>[5]</w:t>
+      </w:r>
+      <w:r>
+        <w:rPr>
+          <w:rFonts w:ascii="Helvetica" w:hAnsi="Helvetica"/>
+          <w:sz w:val="18"/>
+        </w:rPr>
+        <w:tab/>
+        <w:t xml:space="preserve">N. Suzuki, K. Sekimoto, C. Hayashi, Y. Mabuchi, T. Nakamura, and C. Akazawa, “Differentiation of Oligodendrocyte Precursor Cells from Sox10-Venus Mice to Oligodendrocytes and Astrocytes,” </w:t>
+      </w:r>
       <w:r>
         <w:rPr>
           <w:rFonts w:ascii="Helvetica" w:hAnsi="Helvetica"/>
@@ -2322,166 +2321,6 @@
           <w:iCs/>
           <w:sz w:val="18"/>
         </w:rPr>
-        <w:t>. Process.</w:t>
-      </w:r>
-      <w:r>
-        <w:rPr>
-          <w:rFonts w:ascii="Helvetica" w:hAnsi="Helvetica"/>
-          <w:sz w:val="18"/>
-        </w:rPr>
-        <w:t xml:space="preserve">, vol. 36, no. 1, pp. 54–65, 2010, </w:t>
-      </w:r>
-      <w:proofErr w:type="spellStart"/>
-      <w:r>
-        <w:rPr>
-          <w:rFonts w:ascii="Helvetica" w:hAnsi="Helvetica"/>
-          <w:sz w:val="18"/>
-        </w:rPr>
-        <w:t>doi</w:t>
-      </w:r>
-      <w:proofErr w:type="spellEnd"/>
-      <w:r>
-        <w:rPr>
-          <w:rFonts w:ascii="Helvetica" w:hAnsi="Helvetica"/>
-          <w:sz w:val="18"/>
-        </w:rPr>
-        <w:t>: 10.1037/a0015892.</w:t>
-      </w:r>
-    </w:p>
-    <w:p>
-      <w:pPr>
-        <w:pStyle w:val="Bibliography"/>
-        <w:rPr>
-          <w:rFonts w:ascii="Helvetica" w:hAnsi="Helvetica"/>
-          <w:sz w:val="18"/>
-        </w:rPr>
-      </w:pPr>
-      <w:r>
-        <w:rPr>
-          <w:rFonts w:ascii="Helvetica" w:hAnsi="Helvetica"/>
-          <w:sz w:val="18"/>
-        </w:rPr>
-        <w:t>[4]</w:t>
-      </w:r>
-      <w:r>
-        <w:rPr>
-          <w:rFonts w:ascii="Helvetica" w:hAnsi="Helvetica"/>
-          <w:sz w:val="18"/>
-        </w:rPr>
-        <w:tab/>
-        <w:t xml:space="preserve">K. </w:t>
-      </w:r>
-      <w:proofErr w:type="spellStart"/>
-      <w:r>
-        <w:rPr>
-          <w:rFonts w:ascii="Helvetica" w:hAnsi="Helvetica"/>
-          <w:sz w:val="18"/>
-        </w:rPr>
-        <w:t>Touzani</w:t>
-      </w:r>
-      <w:proofErr w:type="spellEnd"/>
-      <w:r>
-        <w:rPr>
-          <w:rFonts w:ascii="Helvetica" w:hAnsi="Helvetica"/>
-          <w:sz w:val="18"/>
-        </w:rPr>
-        <w:t xml:space="preserve">, S. V. </w:t>
-      </w:r>
-      <w:proofErr w:type="spellStart"/>
-      <w:r>
-        <w:rPr>
-          <w:rFonts w:ascii="Helvetica" w:hAnsi="Helvetica"/>
-          <w:sz w:val="18"/>
-        </w:rPr>
-        <w:t>Puthanveettil</w:t>
-      </w:r>
-      <w:proofErr w:type="spellEnd"/>
-      <w:r>
-        <w:rPr>
-          <w:rFonts w:ascii="Helvetica" w:hAnsi="Helvetica"/>
-          <w:sz w:val="18"/>
-        </w:rPr>
-        <w:t xml:space="preserve">, and E. R. Kandel, “Consolidation of learning strategies during spatial working memory task requires protein synthesis in the prefrontal cortex,” </w:t>
-      </w:r>
-      <w:r>
-        <w:rPr>
-          <w:rFonts w:ascii="Helvetica" w:hAnsi="Helvetica"/>
-          <w:i/>
-          <w:iCs/>
-          <w:sz w:val="18"/>
-        </w:rPr>
-        <w:t>Proc. Natl. Acad. Sci.</w:t>
-      </w:r>
-      <w:r>
-        <w:rPr>
-          <w:rFonts w:ascii="Helvetica" w:hAnsi="Helvetica"/>
-          <w:sz w:val="18"/>
-        </w:rPr>
-        <w:t xml:space="preserve">, vol. 104, no. 13, pp. 5632–5637, Mar. 2007, </w:t>
-      </w:r>
-      <w:proofErr w:type="spellStart"/>
-      <w:r>
-        <w:rPr>
-          <w:rFonts w:ascii="Helvetica" w:hAnsi="Helvetica"/>
-          <w:sz w:val="18"/>
-        </w:rPr>
-        <w:t>doi</w:t>
-      </w:r>
-      <w:proofErr w:type="spellEnd"/>
-      <w:r>
-        <w:rPr>
-          <w:rFonts w:ascii="Helvetica" w:hAnsi="Helvetica"/>
-          <w:sz w:val="18"/>
-        </w:rPr>
-        <w:t>: 10.1073/pnas.0611554104.</w:t>
-      </w:r>
-    </w:p>
-    <w:p>
-      <w:pPr>
-        <w:pStyle w:val="Bibliography"/>
-        <w:rPr>
-          <w:rFonts w:ascii="Helvetica" w:hAnsi="Helvetica"/>
-          <w:sz w:val="18"/>
-        </w:rPr>
-      </w:pPr>
-      <w:r>
-        <w:rPr>
-          <w:rFonts w:ascii="Helvetica" w:hAnsi="Helvetica"/>
-          <w:sz w:val="18"/>
-        </w:rPr>
-        <w:t>[5]</w:t>
-      </w:r>
-      <w:r>
-        <w:rPr>
-          <w:rFonts w:ascii="Helvetica" w:hAnsi="Helvetica"/>
-          <w:sz w:val="18"/>
-        </w:rPr>
-        <w:tab/>
-        <w:t xml:space="preserve">N. Suzuki, K. Sekimoto, C. Hayashi, Y. Mabuchi, T. Nakamura, and C. </w:t>
-      </w:r>
-      <w:proofErr w:type="spellStart"/>
-      <w:r>
-        <w:rPr>
-          <w:rFonts w:ascii="Helvetica" w:hAnsi="Helvetica"/>
-          <w:sz w:val="18"/>
-        </w:rPr>
-        <w:t>Akazawa</w:t>
-      </w:r>
-      <w:proofErr w:type="spellEnd"/>
-      <w:r>
-        <w:rPr>
-          <w:rFonts w:ascii="Helvetica" w:hAnsi="Helvetica"/>
-          <w:sz w:val="18"/>
-        </w:rPr>
-        <w:t xml:space="preserve">, “Differentiation of Oligodendrocyte Precursor Cells from Sox10-Venus Mice to Oligodendrocytes and Astrocytes,” </w:t>
-      </w:r>
-      <w:r>
-        <w:rPr>
-          <w:rFonts w:ascii="Helvetica" w:hAnsi="Helvetica"/>
-          <w:i/>
-          <w:iCs/>
-          <w:sz w:val="18"/>
-        </w:rPr>
         <w:t>Sci. Rep.</w:t>
       </w:r>
       <w:r>
@@ -2489,23 +2328,7 @@
           <w:rFonts w:ascii="Helvetica" w:hAnsi="Helvetica"/>
           <w:sz w:val="18"/>
         </w:rPr>
-        <w:t xml:space="preserve">, vol. 7, no. 1, p. 14133, Dec. 2017, </w:t>
-      </w:r>
-      <w:proofErr w:type="spellStart"/>
-      <w:r>
-        <w:rPr>
-          <w:rFonts w:ascii="Helvetica" w:hAnsi="Helvetica"/>
-          <w:sz w:val="18"/>
-        </w:rPr>
-        <w:t>doi</w:t>
-      </w:r>
-      <w:proofErr w:type="spellEnd"/>
-      <w:r>
-        <w:rPr>
-          <w:rFonts w:ascii="Helvetica" w:hAnsi="Helvetica"/>
-          <w:sz w:val="18"/>
-        </w:rPr>
-        <w:t>: 10.1038/s41598-017-14207-0.</w:t>
+        <w:t>, vol. 7, no. 1, p. 14133, Dec. 2017, doi: 10.1038/s41598-017-14207-0.</w:t>
       </w:r>
     </w:p>
     <w:p>
@@ -2828,9 +2651,6 @@
       <w:r>
         <w:rPr>
           <w:rStyle w:val="FootnoteReference"/>
-          <w:rFonts w:ascii="Helvetica" w:hAnsi="Helvetica"/>
-          <w:sz w:val="16"/>
-          <w:szCs w:val="16"/>
         </w:rPr>
         <w:footnoteRef/>
       </w:r>

</xml_diff>

<commit_message>
Add module 9 case study
</commit_message>
<xml_diff>
--- a/Module8NeurodegenerationI/case_study/Case Study_FernandoBorges_Model_review.docx
+++ b/Module8NeurodegenerationI/case_study/Case Study_FernandoBorges_Model_review.docx
@@ -87,39 +87,71 @@
           <w:sz w:val="18"/>
           <w:szCs w:val="18"/>
         </w:rPr>
-        <w:t>e improvement</w:t>
-      </w:r>
-      <w:r>
-        <w:rPr>
-          <w:rFonts w:ascii="Helvetica" w:hAnsi="Helvetica"/>
-          <w:sz w:val="18"/>
-          <w:szCs w:val="18"/>
-        </w:rPr>
-        <w:t xml:space="preserve"> measured by their performance </w:t>
-      </w:r>
-      <w:r>
-        <w:rPr>
-          <w:rFonts w:ascii="Helvetica" w:hAnsi="Helvetica"/>
-          <w:sz w:val="18"/>
-          <w:szCs w:val="18"/>
-        </w:rPr>
-        <w:t>in a</w:t>
-      </w:r>
-      <w:r>
-        <w:rPr>
-          <w:rFonts w:ascii="Helvetica" w:hAnsi="Helvetica"/>
-          <w:sz w:val="18"/>
-          <w:szCs w:val="18"/>
-        </w:rPr>
-        <w:t xml:space="preserve"> delayed non-match-to-sample </w:t>
-      </w:r>
-      <w:r>
-        <w:rPr>
-          <w:rFonts w:ascii="Helvetica" w:hAnsi="Helvetica"/>
-          <w:sz w:val="18"/>
-          <w:szCs w:val="18"/>
-        </w:rPr>
-        <w:t>task (</w:t>
+        <w:t xml:space="preserve">e </w:t>
+      </w:r>
+      <w:r>
+        <w:rPr>
+          <w:rFonts w:ascii="Helvetica" w:hAnsi="Helvetica"/>
+          <w:sz w:val="18"/>
+          <w:szCs w:val="18"/>
+        </w:rPr>
+        <w:t>performance</w:t>
+      </w:r>
+      <w:r>
+        <w:rPr>
+          <w:rFonts w:ascii="Helvetica" w:hAnsi="Helvetica"/>
+          <w:sz w:val="18"/>
+          <w:szCs w:val="18"/>
+        </w:rPr>
+        <w:t xml:space="preserve"> measured </w:t>
+      </w:r>
+      <w:r>
+        <w:rPr>
+          <w:rFonts w:ascii="Helvetica" w:hAnsi="Helvetica"/>
+          <w:sz w:val="18"/>
+          <w:szCs w:val="18"/>
+        </w:rPr>
+        <w:t>o</w:t>
+      </w:r>
+      <w:r>
+        <w:rPr>
+          <w:rFonts w:ascii="Helvetica" w:hAnsi="Helvetica"/>
+          <w:sz w:val="18"/>
+          <w:szCs w:val="18"/>
+        </w:rPr>
+        <w:t xml:space="preserve">n </w:t>
+      </w:r>
+      <w:r>
+        <w:rPr>
+          <w:rFonts w:ascii="Helvetica" w:hAnsi="Helvetica"/>
+          <w:sz w:val="18"/>
+          <w:szCs w:val="18"/>
+        </w:rPr>
+        <w:t xml:space="preserve">delayed non-match-to-sample </w:t>
+      </w:r>
+      <w:r>
+        <w:rPr>
+          <w:rFonts w:ascii="Helvetica" w:hAnsi="Helvetica"/>
+          <w:sz w:val="18"/>
+          <w:szCs w:val="18"/>
+        </w:rPr>
+        <w:t>task</w:t>
+      </w:r>
+      <w:r>
+        <w:rPr>
+          <w:rFonts w:ascii="Helvetica" w:hAnsi="Helvetica"/>
+          <w:sz w:val="18"/>
+          <w:szCs w:val="18"/>
+        </w:rPr>
+        <w:t>s</w:t>
+      </w:r>
+      <w:r>
+        <w:rPr>
+          <w:rFonts w:ascii="Helvetica" w:hAnsi="Helvetica"/>
+          <w:sz w:val="18"/>
+          <w:szCs w:val="18"/>
+        </w:rPr>
+        <w:t xml:space="preserve"> (</w:t>
       </w:r>
       <w:r>
         <w:rPr>
@@ -177,14 +209,32 @@
         </w:rPr>
         <w:t xml:space="preserve"> Fernando’s expectation is to observe better performance on the tests for the </w:t>
       </w:r>
-      <w:r>
-        <w:rPr>
-          <w:rFonts w:ascii="Helvetica" w:hAnsi="Helvetica"/>
-          <w:sz w:val="18"/>
-          <w:szCs w:val="18"/>
-        </w:rPr>
-        <w:t>ontogenetically</w:t>
-      </w:r>
+      <w:proofErr w:type="spellStart"/>
+      <w:r>
+        <w:rPr>
+          <w:rFonts w:ascii="Helvetica" w:hAnsi="Helvetica"/>
+          <w:sz w:val="18"/>
+          <w:szCs w:val="18"/>
+        </w:rPr>
+        <w:t>o</w:t>
+      </w:r>
+      <w:r>
+        <w:rPr>
+          <w:rFonts w:ascii="Helvetica" w:hAnsi="Helvetica"/>
+          <w:sz w:val="18"/>
+          <w:szCs w:val="18"/>
+        </w:rPr>
+        <w:t>pt</w:t>
+      </w:r>
+      <w:r>
+        <w:rPr>
+          <w:rFonts w:ascii="Helvetica" w:hAnsi="Helvetica"/>
+          <w:sz w:val="18"/>
+          <w:szCs w:val="18"/>
+        </w:rPr>
+        <w:t>ogenetically</w:t>
+      </w:r>
+      <w:proofErr w:type="spellEnd"/>
       <w:r>
         <w:rPr>
           <w:rFonts w:ascii="Helvetica" w:hAnsi="Helvetica"/>
@@ -317,7 +367,23 @@
           <w:sz w:val="18"/>
           <w:szCs w:val="18"/>
         </w:rPr>
-        <w:t xml:space="preserve">so analysis of the results will be better understood and less prone to </w:t>
+        <w:t xml:space="preserve">so analysis of the results will </w:t>
+      </w:r>
+      <w:r>
+        <w:rPr>
+          <w:rFonts w:ascii="Helvetica" w:hAnsi="Helvetica"/>
+          <w:sz w:val="18"/>
+          <w:szCs w:val="18"/>
+        </w:rPr>
+        <w:t xml:space="preserve">be </w:t>
+      </w:r>
+      <w:r>
+        <w:rPr>
+          <w:rFonts w:ascii="Helvetica" w:hAnsi="Helvetica"/>
+          <w:sz w:val="18"/>
+          <w:szCs w:val="18"/>
+        </w:rPr>
+        <w:t xml:space="preserve">less prone to </w:t>
       </w:r>
       <w:r>
         <w:rPr>
@@ -957,14 +1023,6 @@
           <w:sz w:val="18"/>
           <w:szCs w:val="18"/>
         </w:rPr>
-        <w:t>s</w:t>
-      </w:r>
-      <w:r>
-        <w:rPr>
-          <w:rFonts w:ascii="Helvetica" w:hAnsi="Helvetica"/>
-          <w:sz w:val="18"/>
-          <w:szCs w:val="18"/>
-        </w:rPr>
         <w:t>.</w:t>
       </w:r>
     </w:p>
@@ -2029,29 +2087,183 @@
     <w:p>
       <w:pPr>
         <w:pStyle w:val="NormalWeb"/>
-        <w:rPr>
-          <w:rFonts w:ascii="Helvetica" w:hAnsi="Helvetica"/>
-          <w:sz w:val="18"/>
-          <w:szCs w:val="18"/>
-        </w:rPr>
-      </w:pPr>
+        <w:numPr>
+          <w:ilvl w:val="0"/>
+          <w:numId w:val="24"/>
+        </w:numPr>
+        <w:rPr>
+          <w:rFonts w:ascii="Helvetica" w:hAnsi="Helvetica"/>
+          <w:sz w:val="18"/>
+          <w:szCs w:val="18"/>
+        </w:rPr>
+      </w:pPr>
+      <w:r>
+        <w:rPr>
+          <w:rFonts w:ascii="Helvetica" w:hAnsi="Helvetica"/>
+          <w:sz w:val="18"/>
+          <w:szCs w:val="18"/>
+        </w:rPr>
+        <w:t>In conclusion, w</w:t>
+      </w:r>
+      <w:r>
+        <w:rPr>
+          <w:rFonts w:ascii="Helvetica" w:hAnsi="Helvetica"/>
+          <w:sz w:val="18"/>
+          <w:szCs w:val="18"/>
+        </w:rPr>
+        <w:t>e will follow well-defined cognitive tests</w:t>
+      </w:r>
+      <w:r>
+        <w:rPr>
+          <w:rFonts w:ascii="Helvetica" w:hAnsi="Helvetica"/>
+          <w:sz w:val="18"/>
+          <w:szCs w:val="18"/>
+        </w:rPr>
+        <w:t xml:space="preserve"> </w:t>
+      </w:r>
+      <w:r>
+        <w:rPr>
+          <w:rFonts w:ascii="Helvetica" w:hAnsi="Helvetica"/>
+          <w:sz w:val="18"/>
+          <w:szCs w:val="18"/>
+        </w:rPr>
+        <w:fldChar w:fldCharType="begin"/>
+      </w:r>
+      <w:r>
+        <w:rPr>
+          <w:rFonts w:ascii="Helvetica" w:hAnsi="Helvetica"/>
+          <w:sz w:val="18"/>
+          <w:szCs w:val="18"/>
+        </w:rPr>
+        <w:instrText xml:space="preserve"> ADDIN ZOTERO_ITEM CSL_CITATION {"citationID":"u1P1jFcI","properties":{"formattedCitation":"[6]","plainCitation":"[6]","noteIndex":0},"citationItems":[{"id":320,"uris":["http://zotero.org/users/7286058/items/JXD3I2YI"],"uri":["http://zotero.org/users/7286058/items/JXD3I2YI"],"itemData":{"id":320,"type":"chapter","abstract":"Although most behavioral experiments have been conducted in rats, mice are rapidly\nbecoming the preferred rodent of study in many labs because their genetics are well\nknown, their genome has been sequenced, and they can be genetically manipulated. To\ndate, several different approaches have been used to generate a behavioral phenotype for\nstudy. In “forward” genetics, the analysis proceeds from phenotype to\ngenotype. This is a classical approach, and it includes mice where spontaneous mutations\nhave been identified in certain genes [1] or where mice have been subjected to radiation [2] or chemical mutagenesis\n[3]. This\napproach also pertains to mouse strains that have been shown to display a certain\nphenotype or to animals that have been selectively bred for a given behavioral trait\n[4–6]. Although forward genetics can provide very\ninteresting animal models, the genetic basis of the abnormal behavior is often obscure.\nThis limitation requires the site(s) of the mutation(s) to be mapped and sequenced\n[7–9], which can be quite laborious and time consuming.\nConsequently, many investigators have adopted “reverse”\ngenetics, where the analysis proceeds from genotype to phenotype. Here, a specific gene\nis targeted for disruption or modification, and the mutants are evaluated for behavioral\nabnormalities. Investigators typically employ transgenesis to produce either gain of\nfunction through expression of hybrid genes and duplication of endogenous genes or loss\nof function by expressing dominant-negative hybrid genes, toxic genes, or disrupting\nendogenous genes [10–14]. These gene-targeting\napproaches in embryonic stem cells, or in one-cell embryos, may lead to alterations in\nexpression of other members of the same gene family, with behavioral compensation\noccurring during development and adulthood [15]. This developmental compensation is a common\ncriticism of transgenic experiments. However, it should be emphasized that such\ncompensation is rarely the basis of study in mutant mice per se, and\nthere are many incidences where compensation by nonmutant family members does not appear\nto contribute to the phenotype [16]. Nevertheless, to obviate this criticism of developmental\ncompensation, some investigators have begun using systems that induce or suppress\nexpression of specific genes at certain ages or within a given brain region\n[17–19]. More recently, reduction in gene expression\nin vivo has been accomplished through the introduction of RNA\ninterference that targets a specific RNA species [20]. Although this approach does not completely\nsuppress expression of the target gene, it can reduce it (80%) to levels\nsufficient to produce quantifiable biochemical and behavioral changes. Together, forward and reverse genetic approaches have provided important insights into\nthe roles that selected genes play in the composition of a given behavioral phenotype.\nMost of these approaches have some limitations because behaviors in humans are\ncontrolled not by a single gene, but by many genes interacting in concert with the\nenvironment. Analyses are currently proceeding where (a) qualitative trait loci in mice\nare identified, (b) mice with known genetic mutations are outcrossed to other mutants,\nor (c) mice with known genetic backgrounds are exposed to differing environmental\nconditions [21–23]. This multitude of approaches with mice has\nand will continue to yield novel insights into the genetic and molecular antecedents\nthat affect behavior.","call-number":"NBK2527","collection-title":"Frontiers in Neuroscience","container-title":"Animal Models of Cognitive Impairment","event-place":"Boca Raton (FL)","ISBN":"978-0-8493-2834-3","language":"eng","note":"PMID: 21204369","publisher":"CRC Press/Taylor &amp; Francis","publisher-place":"Boca Raton (FL)","source":"PubMed","title":"Assessments of Cognitive Deficits in Mutant Mice","URL":"http://www.ncbi.nlm.nih.gov/books/NBK2527/","author":[{"family":"Rodriguiz","given":"Ramona Marie"},{"family":"Wetsel","given":"William C."}],"editor":[{"family":"Levin","given":"Edward D."},{"family":"Buccafusco","given":"Jerry J."}],"accessed":{"date-parts":[["2021",10,24]]},"issued":{"date-parts":[["2006"]]}}}],"schema":"https://github.com/citation-style-language/schema/raw/master/csl-citation.json"} </w:instrText>
+      </w:r>
+      <w:r>
+        <w:rPr>
+          <w:rFonts w:ascii="Helvetica" w:hAnsi="Helvetica"/>
+          <w:sz w:val="18"/>
+          <w:szCs w:val="18"/>
+        </w:rPr>
+        <w:fldChar w:fldCharType="separate"/>
+      </w:r>
+      <w:r>
+        <w:rPr>
+          <w:rFonts w:ascii="Helvetica" w:hAnsi="Helvetica"/>
+          <w:noProof/>
+          <w:sz w:val="18"/>
+          <w:szCs w:val="18"/>
+        </w:rPr>
+        <w:t>[6]</w:t>
+      </w:r>
+      <w:r>
+        <w:rPr>
+          <w:rFonts w:ascii="Helvetica" w:hAnsi="Helvetica"/>
+          <w:sz w:val="18"/>
+          <w:szCs w:val="18"/>
+        </w:rPr>
+        <w:fldChar w:fldCharType="end"/>
+      </w:r>
+      <w:r>
+        <w:rPr>
+          <w:rFonts w:ascii="Helvetica" w:hAnsi="Helvetica"/>
+          <w:sz w:val="18"/>
+          <w:szCs w:val="18"/>
+        </w:rPr>
+        <w:t xml:space="preserve"> and compiled various summary statistics to quantify our measurements on the tests but also in term of </w:t>
+      </w:r>
+      <w:proofErr w:type="spellStart"/>
+      <w:r>
+        <w:rPr>
+          <w:rFonts w:ascii="Helvetica" w:hAnsi="Helvetica"/>
+          <w:sz w:val="18"/>
+          <w:szCs w:val="18"/>
+        </w:rPr>
+        <w:t>oligodendrogenesis</w:t>
+      </w:r>
+      <w:proofErr w:type="spellEnd"/>
+      <w:r>
+        <w:rPr>
+          <w:rFonts w:ascii="Helvetica" w:hAnsi="Helvetica"/>
+          <w:sz w:val="18"/>
+          <w:szCs w:val="18"/>
+        </w:rPr>
+        <w:t xml:space="preserve"> </w:t>
+      </w:r>
+      <w:r>
+        <w:rPr>
+          <w:rFonts w:ascii="Helvetica" w:hAnsi="Helvetica"/>
+          <w:sz w:val="18"/>
+          <w:szCs w:val="18"/>
+        </w:rPr>
+        <w:t xml:space="preserve">allowing to establish a cognitive impairment </w:t>
+      </w:r>
+      <w:r>
+        <w:rPr>
+          <w:rFonts w:ascii="Helvetica" w:hAnsi="Helvetica"/>
+          <w:sz w:val="18"/>
+          <w:szCs w:val="18"/>
+        </w:rPr>
+        <w:t xml:space="preserve">baseline </w:t>
+      </w:r>
+      <w:r>
+        <w:rPr>
+          <w:rFonts w:ascii="Helvetica" w:hAnsi="Helvetica"/>
+          <w:sz w:val="18"/>
+          <w:szCs w:val="18"/>
+        </w:rPr>
+        <w:t xml:space="preserve">measurement </w:t>
+      </w:r>
+      <w:r>
+        <w:rPr>
+          <w:rFonts w:ascii="Helvetica" w:hAnsi="Helvetica"/>
+          <w:sz w:val="18"/>
+          <w:szCs w:val="18"/>
+        </w:rPr>
+        <w:t xml:space="preserve">and its improvement after </w:t>
+      </w:r>
+      <w:r>
+        <w:rPr>
+          <w:rFonts w:ascii="Helvetica" w:hAnsi="Helvetica"/>
+          <w:sz w:val="18"/>
+          <w:szCs w:val="18"/>
+        </w:rPr>
+        <w:t>excitation</w:t>
+      </w:r>
+      <w:r>
+        <w:rPr>
+          <w:rFonts w:ascii="Helvetica" w:hAnsi="Helvetica"/>
+          <w:sz w:val="18"/>
+          <w:szCs w:val="18"/>
+        </w:rPr>
+        <w:t xml:space="preserve"> of the neurons in the </w:t>
+      </w:r>
+      <w:proofErr w:type="spellStart"/>
+      <w:r>
+        <w:rPr>
+          <w:rFonts w:ascii="Helvetica" w:hAnsi="Helvetica"/>
+          <w:sz w:val="18"/>
+          <w:szCs w:val="18"/>
+        </w:rPr>
+        <w:t>mPFC</w:t>
+      </w:r>
+      <w:proofErr w:type="spellEnd"/>
+      <w:r>
+        <w:rPr>
+          <w:rFonts w:ascii="Helvetica" w:hAnsi="Helvetica"/>
+          <w:sz w:val="18"/>
+          <w:szCs w:val="18"/>
+        </w:rPr>
+        <w:t>.</w:t>
+      </w:r>
     </w:p>
     <w:p>
       <w:pPr>
-        <w:rPr>
-          <w:rFonts w:ascii="Helvetica" w:hAnsi="Helvetica"/>
-          <w:sz w:val="18"/>
-          <w:szCs w:val="18"/>
-        </w:rPr>
-      </w:pPr>
-      <w:r>
-        <w:rPr>
-          <w:rFonts w:ascii="Helvetica" w:hAnsi="Helvetica"/>
-          <w:sz w:val="18"/>
-          <w:szCs w:val="18"/>
-        </w:rPr>
-        <w:br w:type="page"/>
-      </w:r>
+        <w:pStyle w:val="NormalWeb"/>
+        <w:rPr>
+          <w:rFonts w:ascii="Helvetica" w:hAnsi="Helvetica"/>
+          <w:sz w:val="18"/>
+          <w:szCs w:val="18"/>
+        </w:rPr>
+      </w:pPr>
     </w:p>
     <w:p>
       <w:pPr>
@@ -2062,49 +2274,133 @@
           <w:szCs w:val="18"/>
         </w:rPr>
       </w:pPr>
+      <w:r>
+        <w:rPr>
+          <w:rFonts w:ascii="Helvetica" w:hAnsi="Helvetica"/>
+          <w:sz w:val="18"/>
+          <w:szCs w:val="18"/>
+        </w:rPr>
+        <w:t>Reference</w:t>
+      </w:r>
+      <w:r>
+        <w:rPr>
+          <w:rFonts w:ascii="Helvetica" w:hAnsi="Helvetica"/>
+          <w:sz w:val="18"/>
+          <w:szCs w:val="18"/>
+        </w:rPr>
+        <w:t>s</w:t>
+      </w:r>
+      <w:r>
+        <w:rPr>
+          <w:rFonts w:ascii="Helvetica" w:hAnsi="Helvetica"/>
+          <w:sz w:val="18"/>
+          <w:szCs w:val="18"/>
+        </w:rPr>
+        <w:t>:</w:t>
+      </w:r>
     </w:p>
     <w:p>
       <w:pPr>
-        <w:pStyle w:val="NormalWeb"/>
-        <w:rPr>
-          <w:rFonts w:ascii="Helvetica" w:hAnsi="Helvetica"/>
-          <w:sz w:val="18"/>
-          <w:szCs w:val="18"/>
-        </w:rPr>
-      </w:pPr>
+        <w:pStyle w:val="Bibliography"/>
+        <w:rPr>
+          <w:rFonts w:ascii="Helvetica" w:hAnsi="Helvetica"/>
+          <w:sz w:val="18"/>
+        </w:rPr>
+      </w:pPr>
+      <w:r>
+        <w:rPr>
+          <w:rFonts w:ascii="Helvetica" w:hAnsi="Helvetica"/>
+          <w:sz w:val="18"/>
+          <w:szCs w:val="18"/>
+        </w:rPr>
+        <w:fldChar w:fldCharType="begin"/>
+      </w:r>
+      <w:r>
+        <w:rPr>
+          <w:rFonts w:ascii="Helvetica" w:hAnsi="Helvetica"/>
+          <w:sz w:val="18"/>
+          <w:szCs w:val="18"/>
+        </w:rPr>
+        <w:instrText xml:space="preserve"> ADDIN ZOTERO_BIBL {"uncited":[],"omitted":[],"custom":[]} CSL_BIBLIOGRAPHY </w:instrText>
+      </w:r>
+      <w:r>
+        <w:rPr>
+          <w:rFonts w:ascii="Helvetica" w:hAnsi="Helvetica"/>
+          <w:sz w:val="18"/>
+          <w:szCs w:val="18"/>
+        </w:rPr>
+        <w:fldChar w:fldCharType="separate"/>
+      </w:r>
+      <w:r>
+        <w:rPr>
+          <w:rFonts w:ascii="Helvetica" w:hAnsi="Helvetica"/>
+          <w:sz w:val="18"/>
+        </w:rPr>
+        <w:t>[1]</w:t>
+      </w:r>
+      <w:r>
+        <w:rPr>
+          <w:rFonts w:ascii="Helvetica" w:hAnsi="Helvetica"/>
+          <w:sz w:val="18"/>
+        </w:rPr>
+        <w:tab/>
+        <w:t xml:space="preserve">C. K. Callaghan, V. Hok, A. Della-Chiesa, D. J. Virley, N. Upton, and S. M. O’Mara, “Age-related declines in delayed non-match-to-sample performance (DNMS) are reversed by the novel 5HT6 receptor antagonist SB742457,” </w:t>
+      </w:r>
+      <w:r>
+        <w:rPr>
+          <w:rFonts w:ascii="Helvetica" w:hAnsi="Helvetica"/>
+          <w:i/>
+          <w:iCs/>
+          <w:sz w:val="18"/>
+        </w:rPr>
+        <w:t>Neuropharmacology</w:t>
+      </w:r>
+      <w:r>
+        <w:rPr>
+          <w:rFonts w:ascii="Helvetica" w:hAnsi="Helvetica"/>
+          <w:sz w:val="18"/>
+        </w:rPr>
+        <w:t>, vol. 63, no. 5, pp. 890–897, Oct. 2012, doi: 10.1016/j.neuropharm.2012.06.034.</w:t>
+      </w:r>
     </w:p>
     <w:p>
       <w:pPr>
-        <w:pStyle w:val="NormalWeb"/>
-        <w:rPr>
-          <w:rFonts w:ascii="Helvetica" w:hAnsi="Helvetica"/>
-          <w:sz w:val="18"/>
-          <w:szCs w:val="18"/>
-        </w:rPr>
-      </w:pPr>
-      <w:r>
-        <w:rPr>
-          <w:rFonts w:ascii="Helvetica" w:hAnsi="Helvetica"/>
-          <w:sz w:val="18"/>
-          <w:szCs w:val="18"/>
-        </w:rPr>
-        <w:t>Reference</w:t>
-      </w:r>
-      <w:r>
-        <w:rPr>
-          <w:rFonts w:ascii="Helvetica" w:hAnsi="Helvetica"/>
-          <w:sz w:val="18"/>
-          <w:szCs w:val="18"/>
-        </w:rPr>
-        <w:t>s</w:t>
-      </w:r>
-      <w:r>
-        <w:rPr>
-          <w:rFonts w:ascii="Helvetica" w:hAnsi="Helvetica"/>
-          <w:sz w:val="18"/>
-          <w:szCs w:val="18"/>
-        </w:rPr>
-        <w:t>:</w:t>
+        <w:pStyle w:val="Bibliography"/>
+        <w:rPr>
+          <w:rFonts w:ascii="Helvetica" w:hAnsi="Helvetica"/>
+          <w:sz w:val="18"/>
+        </w:rPr>
+      </w:pPr>
+      <w:r>
+        <w:rPr>
+          <w:rFonts w:ascii="Helvetica" w:hAnsi="Helvetica"/>
+          <w:sz w:val="18"/>
+        </w:rPr>
+        <w:t>[2]</w:t>
+      </w:r>
+      <w:r>
+        <w:rPr>
+          <w:rFonts w:ascii="Helvetica" w:hAnsi="Helvetica"/>
+          <w:sz w:val="18"/>
+        </w:rPr>
+        <w:tab/>
+        <w:t xml:space="preserve">D. R. Euston, A. J. Gruber, and B. L. McNaughton, “The Role of Medial Prefrontal Cortex in Memory and Decision Making,” </w:t>
+      </w:r>
+      <w:r>
+        <w:rPr>
+          <w:rFonts w:ascii="Helvetica" w:hAnsi="Helvetica"/>
+          <w:i/>
+          <w:iCs/>
+          <w:sz w:val="18"/>
+        </w:rPr>
+        <w:t>Neuron</w:t>
+      </w:r>
+      <w:r>
+        <w:rPr>
+          <w:rFonts w:ascii="Helvetica" w:hAnsi="Helvetica"/>
+          <w:sz w:val="18"/>
+        </w:rPr>
+        <w:t>, vol. 76, no. 6, pp. 1057–1070, Dec. 2012, doi: 10.1016/j.neuron.2012.12.002.</w:t>
       </w:r>
     </w:p>
     <w:p>
@@ -2119,32 +2415,8 @@
         <w:rPr>
           <w:rFonts w:ascii="Helvetica" w:hAnsi="Helvetica"/>
           <w:sz w:val="18"/>
-          <w:szCs w:val="18"/>
-        </w:rPr>
-        <w:fldChar w:fldCharType="begin"/>
-      </w:r>
-      <w:r>
-        <w:rPr>
-          <w:rFonts w:ascii="Helvetica" w:hAnsi="Helvetica"/>
-          <w:sz w:val="18"/>
-          <w:szCs w:val="18"/>
-        </w:rPr>
-        <w:instrText xml:space="preserve"> ADDIN ZOTERO_BIBL {"uncited":[],"omitted":[],"custom":[]} CSL_BIBLIOGRAPHY </w:instrText>
-      </w:r>
-      <w:r>
-        <w:rPr>
-          <w:rFonts w:ascii="Helvetica" w:hAnsi="Helvetica"/>
-          <w:sz w:val="18"/>
-          <w:szCs w:val="18"/>
-        </w:rPr>
-        <w:fldChar w:fldCharType="separate"/>
-      </w:r>
-      <w:r>
-        <w:rPr>
-          <w:rFonts w:ascii="Helvetica" w:hAnsi="Helvetica"/>
-          <w:sz w:val="18"/>
-        </w:rPr>
-        <w:t>[1]</w:t>
+        </w:rPr>
+        <w:t>[3]</w:t>
       </w:r>
       <w:r>
         <w:rPr>
@@ -2152,7 +2424,7 @@
           <w:sz w:val="18"/>
         </w:rPr>
         <w:tab/>
-        <w:t xml:space="preserve">C. K. Callaghan, V. Hok, A. Della-Chiesa, D. J. Virley, N. Upton, and S. M. O’Mara, “Age-related declines in delayed non-match-to-sample performance (DNMS) are reversed by the novel 5HT6 receptor antagonist SB742457,” </w:t>
+        <w:t xml:space="preserve">J. D. Smith, M. J. Beran, M. J. Crossley, J. Boomer, and F. G. Ashby, “Implicit and explicit category learning by macaques (Macaca mulatta) and humans (Homo sapiens).,” </w:t>
       </w:r>
       <w:r>
         <w:rPr>
@@ -2161,14 +2433,14 @@
           <w:iCs/>
           <w:sz w:val="18"/>
         </w:rPr>
-        <w:t>Neuropharmacology</w:t>
-      </w:r>
-      <w:r>
-        <w:rPr>
-          <w:rFonts w:ascii="Helvetica" w:hAnsi="Helvetica"/>
-          <w:sz w:val="18"/>
-        </w:rPr>
-        <w:t>, vol. 63, no. 5, pp. 890–897, Oct. 2012, doi: 10.1016/j.neuropharm.2012.06.034.</w:t>
+        <w:t>J. Exp. Psychol. Anim. Behav. Process.</w:t>
+      </w:r>
+      <w:r>
+        <w:rPr>
+          <w:rFonts w:ascii="Helvetica" w:hAnsi="Helvetica"/>
+          <w:sz w:val="18"/>
+        </w:rPr>
+        <w:t>, vol. 36, no. 1, pp. 54–65, 2010, doi: 10.1037/a0015892.</w:t>
       </w:r>
     </w:p>
     <w:p>
@@ -2184,7 +2456,7 @@
           <w:rFonts w:ascii="Helvetica" w:hAnsi="Helvetica"/>
           <w:sz w:val="18"/>
         </w:rPr>
-        <w:t>[2]</w:t>
+        <w:t>[4]</w:t>
       </w:r>
       <w:r>
         <w:rPr>
@@ -2192,7 +2464,7 @@
           <w:sz w:val="18"/>
         </w:rPr>
         <w:tab/>
-        <w:t xml:space="preserve">D. R. Euston, A. J. Gruber, and B. L. McNaughton, “The Role of Medial Prefrontal Cortex in Memory and Decision Making,” </w:t>
+        <w:t xml:space="preserve">K. Touzani, S. V. Puthanveettil, and E. R. Kandel, “Consolidation of learning strategies during spatial working memory task requires protein synthesis in the prefrontal cortex,” </w:t>
       </w:r>
       <w:r>
         <w:rPr>
@@ -2201,14 +2473,14 @@
           <w:iCs/>
           <w:sz w:val="18"/>
         </w:rPr>
-        <w:t>Neuron</w:t>
-      </w:r>
-      <w:r>
-        <w:rPr>
-          <w:rFonts w:ascii="Helvetica" w:hAnsi="Helvetica"/>
-          <w:sz w:val="18"/>
-        </w:rPr>
-        <w:t>, vol. 76, no. 6, pp. 1057–1070, Dec. 2012, doi: 10.1016/j.neuron.2012.12.002.</w:t>
+        <w:t>Proc. Natl. Acad. Sci.</w:t>
+      </w:r>
+      <w:r>
+        <w:rPr>
+          <w:rFonts w:ascii="Helvetica" w:hAnsi="Helvetica"/>
+          <w:sz w:val="18"/>
+        </w:rPr>
+        <w:t>, vol. 104, no. 13, pp. 5632–5637, Mar. 2007, doi: 10.1073/pnas.0611554104.</w:t>
       </w:r>
     </w:p>
     <w:p>
@@ -2224,7 +2496,7 @@
           <w:rFonts w:ascii="Helvetica" w:hAnsi="Helvetica"/>
           <w:sz w:val="18"/>
         </w:rPr>
-        <w:t>[3]</w:t>
+        <w:t>[5]</w:t>
       </w:r>
       <w:r>
         <w:rPr>
@@ -2232,7 +2504,7 @@
           <w:sz w:val="18"/>
         </w:rPr>
         <w:tab/>
-        <w:t xml:space="preserve">J. D. Smith, M. J. Beran, M. J. Crossley, J. Boomer, and F. G. Ashby, “Implicit and explicit category learning by macaques (Macaca mulatta) and humans (Homo sapiens).,” </w:t>
+        <w:t xml:space="preserve">N. Suzuki, K. Sekimoto, C. Hayashi, Y. Mabuchi, T. Nakamura, and C. Akazawa, “Differentiation of Oligodendrocyte Precursor Cells from Sox10-Venus Mice to Oligodendrocytes and Astrocytes,” </w:t>
       </w:r>
       <w:r>
         <w:rPr>
@@ -2241,14 +2513,14 @@
           <w:iCs/>
           <w:sz w:val="18"/>
         </w:rPr>
-        <w:t>J. Exp. Psychol. Anim. Behav. Process.</w:t>
-      </w:r>
-      <w:r>
-        <w:rPr>
-          <w:rFonts w:ascii="Helvetica" w:hAnsi="Helvetica"/>
-          <w:sz w:val="18"/>
-        </w:rPr>
-        <w:t>, vol. 36, no. 1, pp. 54–65, 2010, doi: 10.1037/a0015892.</w:t>
+        <w:t>Sci. Rep.</w:t>
+      </w:r>
+      <w:r>
+        <w:rPr>
+          <w:rFonts w:ascii="Helvetica" w:hAnsi="Helvetica"/>
+          <w:sz w:val="18"/>
+        </w:rPr>
+        <w:t>, vol. 7, no. 1, p. 14133, Dec. 2017, doi: 10.1038/s41598-017-14207-0.</w:t>
       </w:r>
     </w:p>
     <w:p>
@@ -2264,7 +2536,7 @@
           <w:rFonts w:ascii="Helvetica" w:hAnsi="Helvetica"/>
           <w:sz w:val="18"/>
         </w:rPr>
-        <w:t>[4]</w:t>
+        <w:t>[6]</w:t>
       </w:r>
       <w:r>
         <w:rPr>
@@ -2272,7 +2544,7 @@
           <w:sz w:val="18"/>
         </w:rPr>
         <w:tab/>
-        <w:t xml:space="preserve">K. Touzani, S. V. Puthanveettil, and E. R. Kandel, “Consolidation of learning strategies during spatial working memory task requires protein synthesis in the prefrontal cortex,” </w:t>
+        <w:t xml:space="preserve">R. M. Rodriguiz and W. C. Wetsel, “Assessments of Cognitive Deficits in Mutant Mice,” in </w:t>
       </w:r>
       <w:r>
         <w:rPr>
@@ -2281,54 +2553,14 @@
           <w:iCs/>
           <w:sz w:val="18"/>
         </w:rPr>
-        <w:t>Proc. Natl. Acad. Sci.</w:t>
-      </w:r>
-      <w:r>
-        <w:rPr>
-          <w:rFonts w:ascii="Helvetica" w:hAnsi="Helvetica"/>
-          <w:sz w:val="18"/>
-        </w:rPr>
-        <w:t>, vol. 104, no. 13, pp. 5632–5637, Mar. 2007, doi: 10.1073/pnas.0611554104.</w:t>
-      </w:r>
-    </w:p>
-    <w:p>
-      <w:pPr>
-        <w:pStyle w:val="Bibliography"/>
-        <w:rPr>
-          <w:rFonts w:ascii="Helvetica" w:hAnsi="Helvetica"/>
-          <w:sz w:val="18"/>
-        </w:rPr>
-      </w:pPr>
-      <w:r>
-        <w:rPr>
-          <w:rFonts w:ascii="Helvetica" w:hAnsi="Helvetica"/>
-          <w:sz w:val="18"/>
-        </w:rPr>
-        <w:t>[5]</w:t>
-      </w:r>
-      <w:r>
-        <w:rPr>
-          <w:rFonts w:ascii="Helvetica" w:hAnsi="Helvetica"/>
-          <w:sz w:val="18"/>
-        </w:rPr>
-        <w:tab/>
-        <w:t xml:space="preserve">N. Suzuki, K. Sekimoto, C. Hayashi, Y. Mabuchi, T. Nakamura, and C. Akazawa, “Differentiation of Oligodendrocyte Precursor Cells from Sox10-Venus Mice to Oligodendrocytes and Astrocytes,” </w:t>
-      </w:r>
-      <w:r>
-        <w:rPr>
-          <w:rFonts w:ascii="Helvetica" w:hAnsi="Helvetica"/>
-          <w:i/>
-          <w:iCs/>
-          <w:sz w:val="18"/>
-        </w:rPr>
-        <w:t>Sci. Rep.</w:t>
-      </w:r>
-      <w:r>
-        <w:rPr>
-          <w:rFonts w:ascii="Helvetica" w:hAnsi="Helvetica"/>
-          <w:sz w:val="18"/>
-        </w:rPr>
-        <w:t>, vol. 7, no. 1, p. 14133, Dec. 2017, doi: 10.1038/s41598-017-14207-0.</w:t>
+        <w:t>Animal Models of Cognitive Impairment</w:t>
+      </w:r>
+      <w:r>
+        <w:rPr>
+          <w:rFonts w:ascii="Helvetica" w:hAnsi="Helvetica"/>
+          <w:sz w:val="18"/>
+        </w:rPr>
+        <w:t>, E. D. Levin and J. J. Buccafusco, Eds. Boca Raton (FL): CRC Press/Taylor &amp; Francis, 2006. Accessed: Oct. 24, 2021. [Online]. Available: http://www.ncbi.nlm.nih.gov/books/NBK2527/</w:t>
       </w:r>
     </w:p>
     <w:p>

</xml_diff>